<commit_message>
PDF-skjöl fyrir verkefni 2
</commit_message>
<xml_diff>
--- a/Verkefni 2/Verkefni 2.docx
+++ b/Verkefni 2/Verkefni 2.docx
@@ -8,6 +8,8 @@
         <w:contextualSpacing w:val="0"/>
         <w:jc w:val="center"/>
       </w:pPr>
+      <w:bookmarkStart w:id="0" w:name="_GoBack"/>
+      <w:bookmarkEnd w:id="0"/>
       <w:r>
         <w:t>Verkefni 2</w:t>
       </w:r>
@@ -80,10 +82,7 @@
         <w:ind w:left="23"/>
       </w:pPr>
       <w:r>
-        <w:t>Markmið verkefnisins er að nemendur þjálfist í að skilgreina lausnina frekar. Þetta er gert með því að gera  UML klasarit af  viðfangsefninu, þ.e. svokölluðu domain model og UML runurit af gagnvirkni á milli geranda (notanda) og kerfisins. Til að skilgrein</w:t>
-      </w:r>
-      <w:r>
-        <w:t xml:space="preserve">a arkitektúr kerfisins er gert pakkarit.  A.m.k. helmingur af notkunartilvikum fyrir fyrri útgáfu er forritaður, en án gagnagrunnstengingar og með lágmarksnotendaviðmóti. </w:t>
+        <w:t xml:space="preserve">Markmið verkefnisins er að nemendur þjálfist í að skilgreina lausnina frekar. Þetta er gert með því að gera  UML klasarit af  viðfangsefninu, þ.e. svokölluðu domain model og UML runurit af gagnvirkni á milli geranda (notanda) og kerfisins. Til að skilgreina arkitektúr kerfisins er gert pakkarit.  A.m.k. helmingur af notkunartilvikum fyrir fyrri útgáfu er forritaður, en án gagnagrunnstengingar og með lágmarksnotendaviðmóti. </w:t>
       </w:r>
     </w:p>
     <w:p>
@@ -112,10 +111,7 @@
     </w:p>
     <w:p>
       <w:r>
-        <w:t>Veljið annað af tveimur flóknu notkunartilvikunum sem þið</w:t>
-      </w:r>
-      <w:r>
-        <w:t xml:space="preserve"> skilgreinduð í verkefni 1 og </w:t>
+        <w:t xml:space="preserve">Veljið annað af tveimur flóknu notkunartilvikunum sem þið skilgreinduð í verkefni 1 og </w:t>
       </w:r>
       <w:r>
         <w:rPr>
@@ -124,10 +120,7 @@
         <w:t>þið ætlið að  forrita í  verkefni 2</w:t>
       </w:r>
       <w:r>
-        <w:t xml:space="preserve"> og teiknið UML runurit (e. sequence diagram). Einbeitið ykkur að hlutum klasa sem eru í viðfangsefnislíkaninu (e. Domain model). Ritið á að lýsa bæði aðal- og aukaleiðum. Notið undir-rit eft</w:t>
-      </w:r>
-      <w:r>
-        <w:t xml:space="preserve">ir því sem við á. </w:t>
+        <w:t xml:space="preserve"> og teiknið UML runurit (e. sequence diagram). Einbeitið ykkur að hlutum klasa sem eru í viðfangsefnislíkaninu (e. Domain model). Ritið á að lýsa bæði aðal- og aukaleiðum. Notið undir-rit eftir því sem við á. </w:t>
       </w:r>
     </w:p>
     <w:p>
@@ -144,10 +137,7 @@
     </w:p>
     <w:p>
       <w:r>
-        <w:t>Gerið klasarit af viðfangsefni (e. Domain model) lausnarinnar. Hafið einungis klasa sem lýsa viðfangsefninu í raunveruleikanum og sleppið öllum klösum fyrir nánari tæknilegar útfærslur í kerfinu.  Gerið klasarit af við</w:t>
-      </w:r>
-      <w:r>
-        <w:t>fangsefninu (viðfangsefnislíkan) með því að taka</w:t>
+        <w:t>Gerið klasarit af viðfangsefni (e. Domain model) lausnarinnar. Hafið einungis klasa sem lýsa viðfangsefninu í raunveruleikanum og sleppið öllum klösum fyrir nánari tæknilegar útfærslur í kerfinu.  Gerið klasarit af viðfangsefninu (viðfangsefnislíkan) með því að taka</w:t>
       </w:r>
       <w:r>
         <w:rPr>
@@ -173,10 +163,7 @@
     </w:p>
     <w:p>
       <w:r>
-        <w:t xml:space="preserve">Lýsið arkitektúr kerfisins með því að teikna UML pakkarit (e. package </w:t>
-      </w:r>
-      <w:r>
-        <w:t>diagram).  Arkitektúr kerfisins á að lýsa helstu pökkum sem þið munuð forrita og hvernig þeir kalla á hvern annan.  Ef þið tengist öðrum utanaðkomandi kerfi sýnið það á arkitektúrnum. Reynið að skipuleggja</w:t>
+        <w:t>Lýsið arkitektúr kerfisins með því að teikna UML pakkarit (e. package diagram).  Arkitektúr kerfisins á að lýsa helstu pökkum sem þið munuð forrita og hvernig þeir kalla á hvern annan.  Ef þið tengist öðrum utanaðkomandi kerfi sýnið það á arkitektúrnum. Reynið að skipuleggja</w:t>
       </w:r>
       <w:r>
         <w:rPr>
@@ -185,10 +172,7 @@
         <w:t xml:space="preserve"> allan arkitektúr kerfisins</w:t>
       </w:r>
       <w:r>
-        <w:t xml:space="preserve"> þó svo að þið séuð ekki</w:t>
-      </w:r>
-      <w:r>
-        <w:t xml:space="preserve"> búin að forrita alla lausnina. </w:t>
+        <w:t xml:space="preserve"> þó svo að þið séuð ekki búin að forrita alla lausnina. </w:t>
       </w:r>
     </w:p>
     <w:p>
@@ -214,13 +198,7 @@
         <w:t>ekki</w:t>
       </w:r>
       <w:r>
-        <w:t xml:space="preserve"> við gagnagrunn og hafið lágmarksútgáf</w:t>
-      </w:r>
-      <w:r>
-        <w:t>u af vefviðmóti. Þetta þýðir að þið þurfið að forrita nóg til að taka við gögnum frá notanda og birta notanda niðurstöður.  Það getur verið gott að forrita samhliða því að gera ritin (2.1 og 2.2). Látið líkönin hjálpa ykkur að forrita og forritin hjálpa yk</w:t>
-      </w:r>
-      <w:r>
-        <w:t xml:space="preserve">kur við að gera líkönin. </w:t>
+        <w:t xml:space="preserve"> við gagnagrunn og hafið lágmarksútgáfu af vefviðmóti. Þetta þýðir að þið þurfið að forrita nóg til að taka við gögnum frá notanda og birta notanda niðurstöður.  Það getur verið gott að forrita samhliða því að gera ritin (2.1 og 2.2). Látið líkönin hjálpa ykkur að forrita og forritin hjálpa ykkur við að gera líkönin. </w:t>
       </w:r>
     </w:p>
     <w:p>
@@ -237,10 +215,7 @@
         </w:numPr>
       </w:pPr>
       <w:r>
-        <w:t>A</w:t>
-      </w:r>
-      <w:r>
-        <w:t xml:space="preserve">furðir og frágangur </w:t>
+        <w:t xml:space="preserve">Afurðir og frágangur </w:t>
       </w:r>
     </w:p>
     <w:p>
@@ -287,10 +262,7 @@
         <w:t>3.3 Forrit og hugleiðing um verkefni 1</w:t>
       </w:r>
     </w:p>
-    <w:p>
-      <w:bookmarkStart w:id="0" w:name="_GoBack"/>
-      <w:bookmarkEnd w:id="0"/>
-    </w:p>
+    <w:p/>
     <w:p>
       <w:pPr>
         <w:rPr>
@@ -481,28 +453,24 @@
     </w:p>
     <w:p>
       <w:r>
-        <w:t>Útbúið nýja útgáfu í Github sem heitir verkefni 2. Skjalið forrit vandlega.  Skilið slóðinni að Github svæðinu hér</w:t>
-      </w:r>
-      <w:r>
-        <w:t>.   Þið skuluð fylla inn eftirfarandi töflu:</w:t>
+        <w:t>Útbúið nýja útgáfu í Github sem heitir verkefni 2. Skjalið forrit vandlega.  Skilið slóðinni að Github svæðinu hér.   Þið skuluð fylla inn eftirfarandi töflu:</w:t>
       </w:r>
     </w:p>
     <w:p>
       <w:pPr>
         <w:rPr>
-          <w:b/>
-          <w:color w:val="FF0000"/>
+          <w:color w:val="auto"/>
         </w:rPr>
       </w:pPr>
-      <w:r>
-        <w:rPr>
-          <w:b/>
-          <w:color w:val="FF0000"/>
-        </w:rPr>
-        <w:t>Github slóð</w:t>
-      </w:r>
-    </w:p>
-    <w:p/>
+      <w:hyperlink r:id="rId7" w:history="1">
+        <w:r>
+          <w:rPr>
+            <w:rStyle w:val="Hyperlink"/>
+          </w:rPr>
+          <w:t>https://github.com/NordWebDevelopmentDivision/nord</w:t>
+        </w:r>
+      </w:hyperlink>
+    </w:p>
     <w:p>
       <w:pPr>
         <w:rPr>
@@ -537,6 +505,9 @@
         <w:gridCol w:w="4395"/>
       </w:tblGrid>
       <w:tr>
+        <w:trPr>
+          <w:trHeight w:val="20"/>
+        </w:trPr>
         <w:tc>
           <w:tcPr>
             <w:tcW w:w="4515" w:type="dxa"/>
@@ -593,6 +564,9 @@
         </w:tc>
       </w:tr>
       <w:tr>
+        <w:trPr>
+          <w:trHeight w:val="389"/>
+        </w:trPr>
         <w:tc>
           <w:tcPr>
             <w:tcW w:w="4515" w:type="dxa"/>
@@ -626,10 +600,16 @@
               <w:widowControl w:val="0"/>
               <w:spacing w:after="0" w:line="240" w:lineRule="auto"/>
             </w:pPr>
+            <w:r>
+              <w:t>Já, grunnvirkni</w:t>
+            </w:r>
           </w:p>
         </w:tc>
       </w:tr>
       <w:tr>
+        <w:trPr>
+          <w:trHeight w:val="20"/>
+        </w:trPr>
         <w:tc>
           <w:tcPr>
             <w:tcW w:w="4515" w:type="dxa"/>
@@ -663,10 +643,16 @@
               <w:widowControl w:val="0"/>
               <w:spacing w:after="0" w:line="240" w:lineRule="auto"/>
             </w:pPr>
+            <w:r>
+              <w:t>Já, grunnvirkni</w:t>
+            </w:r>
           </w:p>
         </w:tc>
       </w:tr>
       <w:tr>
+        <w:trPr>
+          <w:trHeight w:val="20"/>
+        </w:trPr>
         <w:tc>
           <w:tcPr>
             <w:tcW w:w="4515" w:type="dxa"/>
@@ -700,10 +686,16 @@
               <w:widowControl w:val="0"/>
               <w:spacing w:after="0" w:line="240" w:lineRule="auto"/>
             </w:pPr>
+            <w:r>
+              <w:t>Já, grunnvirkni</w:t>
+            </w:r>
           </w:p>
         </w:tc>
       </w:tr>
       <w:tr>
+        <w:trPr>
+          <w:trHeight w:val="20"/>
+        </w:trPr>
         <w:tc>
           <w:tcPr>
             <w:tcW w:w="4515" w:type="dxa"/>
@@ -737,10 +729,16 @@
               <w:widowControl w:val="0"/>
               <w:spacing w:after="0" w:line="240" w:lineRule="auto"/>
             </w:pPr>
+            <w:r>
+              <w:t>Nei</w:t>
+            </w:r>
           </w:p>
         </w:tc>
       </w:tr>
       <w:tr>
+        <w:trPr>
+          <w:trHeight w:val="20"/>
+        </w:trPr>
         <w:tc>
           <w:tcPr>
             <w:tcW w:w="4515" w:type="dxa"/>
@@ -774,10 +772,16 @@
               <w:widowControl w:val="0"/>
               <w:spacing w:after="0" w:line="240" w:lineRule="auto"/>
             </w:pPr>
+            <w:r>
+              <w:t>Nei</w:t>
+            </w:r>
           </w:p>
         </w:tc>
       </w:tr>
       <w:tr>
+        <w:trPr>
+          <w:trHeight w:val="20"/>
+        </w:trPr>
         <w:tc>
           <w:tcPr>
             <w:tcW w:w="4515" w:type="dxa"/>
@@ -811,10 +815,16 @@
               <w:widowControl w:val="0"/>
               <w:spacing w:after="0" w:line="240" w:lineRule="auto"/>
             </w:pPr>
+            <w:r>
+              <w:t>Nei</w:t>
+            </w:r>
           </w:p>
         </w:tc>
       </w:tr>
       <w:tr>
+        <w:trPr>
+          <w:trHeight w:val="20"/>
+        </w:trPr>
         <w:tc>
           <w:tcPr>
             <w:tcW w:w="4515" w:type="dxa"/>
@@ -848,10 +858,16 @@
               <w:widowControl w:val="0"/>
               <w:spacing w:after="0" w:line="240" w:lineRule="auto"/>
             </w:pPr>
+            <w:r>
+              <w:t>Nei</w:t>
+            </w:r>
           </w:p>
         </w:tc>
       </w:tr>
       <w:tr>
+        <w:trPr>
+          <w:trHeight w:val="20"/>
+        </w:trPr>
         <w:tc>
           <w:tcPr>
             <w:tcW w:w="4515" w:type="dxa"/>
@@ -885,10 +901,16 @@
               <w:widowControl w:val="0"/>
               <w:spacing w:after="0" w:line="240" w:lineRule="auto"/>
             </w:pPr>
+            <w:r>
+              <w:t>Nei</w:t>
+            </w:r>
           </w:p>
         </w:tc>
       </w:tr>
       <w:tr>
+        <w:trPr>
+          <w:trHeight w:val="20"/>
+        </w:trPr>
         <w:tc>
           <w:tcPr>
             <w:tcW w:w="4515" w:type="dxa"/>
@@ -902,8 +924,11 @@
           </w:tcPr>
           <w:p>
             <w:r>
+              <w:t xml:space="preserve">Skoða toppvísindamenn (eftir fjölda </w:t>
+            </w:r>
+            <w:r>
               <w:lastRenderedPageBreak/>
-              <w:t>Skoða toppvísindamenn (eftir fjölda vísindaferða)</w:t>
+              <w:t>vísindaferða)</w:t>
             </w:r>
           </w:p>
         </w:tc>
@@ -923,10 +948,17 @@
               <w:widowControl w:val="0"/>
               <w:spacing w:after="0" w:line="240" w:lineRule="auto"/>
             </w:pPr>
+            <w:r>
+              <w:lastRenderedPageBreak/>
+              <w:t>Nei</w:t>
+            </w:r>
           </w:p>
         </w:tc>
       </w:tr>
       <w:tr>
+        <w:trPr>
+          <w:trHeight w:val="20"/>
+        </w:trPr>
         <w:tc>
           <w:tcPr>
             <w:tcW w:w="4515" w:type="dxa"/>
@@ -960,10 +992,16 @@
               <w:widowControl w:val="0"/>
               <w:spacing w:after="0" w:line="240" w:lineRule="auto"/>
             </w:pPr>
+            <w:r>
+              <w:t>Nei</w:t>
+            </w:r>
           </w:p>
         </w:tc>
       </w:tr>
       <w:tr>
+        <w:trPr>
+          <w:trHeight w:val="20"/>
+        </w:trPr>
         <w:tc>
           <w:tcPr>
             <w:tcW w:w="4515" w:type="dxa"/>
@@ -997,10 +1035,16 @@
               <w:widowControl w:val="0"/>
               <w:spacing w:after="0" w:line="240" w:lineRule="auto"/>
             </w:pPr>
+            <w:r>
+              <w:t>Nei</w:t>
+            </w:r>
           </w:p>
         </w:tc>
       </w:tr>
       <w:tr>
+        <w:trPr>
+          <w:trHeight w:val="20"/>
+        </w:trPr>
         <w:tc>
           <w:tcPr>
             <w:tcW w:w="4515" w:type="dxa"/>
@@ -1021,28 +1065,12 @@
             <w:r>
               <w:t>Sko</w:t>
             </w:r>
-            <w:proofErr w:type="spellStart"/>
             <w:r>
               <w:rPr>
                 <w:lang w:val="en-US"/>
               </w:rPr>
-              <w:t>ða</w:t>
-            </w:r>
-            <w:proofErr w:type="spellEnd"/>
-            <w:r>
-              <w:rPr>
-                <w:lang w:val="en-US"/>
-              </w:rPr>
-              <w:t xml:space="preserve"> </w:t>
-            </w:r>
-            <w:proofErr w:type="spellStart"/>
-            <w:r>
-              <w:rPr>
-                <w:lang w:val="en-US"/>
-              </w:rPr>
-              <w:t>frétt</w:t>
-            </w:r>
-            <w:proofErr w:type="spellEnd"/>
+              <w:t>ða frétt</w:t>
+            </w:r>
           </w:p>
         </w:tc>
         <w:tc>
@@ -1061,10 +1089,16 @@
               <w:widowControl w:val="0"/>
               <w:spacing w:after="0" w:line="240" w:lineRule="auto"/>
             </w:pPr>
+            <w:r>
+              <w:t>Já, grunnvirkni</w:t>
+            </w:r>
           </w:p>
         </w:tc>
       </w:tr>
       <w:tr>
+        <w:trPr>
+          <w:trHeight w:val="20"/>
+        </w:trPr>
         <w:tc>
           <w:tcPr>
             <w:tcW w:w="4515" w:type="dxa"/>
@@ -1098,10 +1132,16 @@
               <w:widowControl w:val="0"/>
               <w:spacing w:after="0" w:line="240" w:lineRule="auto"/>
             </w:pPr>
+            <w:r>
+              <w:t>Nei</w:t>
+            </w:r>
           </w:p>
         </w:tc>
       </w:tr>
       <w:tr>
+        <w:trPr>
+          <w:trHeight w:val="20"/>
+        </w:trPr>
         <w:tc>
           <w:tcPr>
             <w:tcW w:w="4515" w:type="dxa"/>
@@ -1135,10 +1175,16 @@
               <w:widowControl w:val="0"/>
               <w:spacing w:after="0" w:line="240" w:lineRule="auto"/>
             </w:pPr>
+            <w:r>
+              <w:t>Nei</w:t>
+            </w:r>
           </w:p>
         </w:tc>
       </w:tr>
       <w:tr>
+        <w:trPr>
+          <w:trHeight w:val="20"/>
+        </w:trPr>
         <w:tc>
           <w:tcPr>
             <w:tcW w:w="4515" w:type="dxa"/>
@@ -1172,10 +1218,16 @@
               <w:widowControl w:val="0"/>
               <w:spacing w:after="0" w:line="240" w:lineRule="auto"/>
             </w:pPr>
+            <w:r>
+              <w:t>Já, grunnvirkni</w:t>
+            </w:r>
           </w:p>
         </w:tc>
       </w:tr>
       <w:tr>
+        <w:trPr>
+          <w:trHeight w:val="20"/>
+        </w:trPr>
         <w:tc>
           <w:tcPr>
             <w:tcW w:w="4515" w:type="dxa"/>
@@ -1209,10 +1261,16 @@
               <w:widowControl w:val="0"/>
               <w:spacing w:after="0" w:line="240" w:lineRule="auto"/>
             </w:pPr>
+            <w:r>
+              <w:t>Já, grunnvirkni</w:t>
+            </w:r>
           </w:p>
         </w:tc>
       </w:tr>
       <w:tr>
+        <w:trPr>
+          <w:trHeight w:val="20"/>
+        </w:trPr>
         <w:tc>
           <w:tcPr>
             <w:tcW w:w="4515" w:type="dxa"/>
@@ -1246,10 +1304,16 @@
               <w:widowControl w:val="0"/>
               <w:spacing w:after="0" w:line="240" w:lineRule="auto"/>
             </w:pPr>
+            <w:r>
+              <w:t>Nei</w:t>
+            </w:r>
           </w:p>
         </w:tc>
       </w:tr>
       <w:tr>
+        <w:trPr>
+          <w:trHeight w:val="20"/>
+        </w:trPr>
         <w:tc>
           <w:tcPr>
             <w:tcW w:w="4515" w:type="dxa"/>
@@ -1283,10 +1347,16 @@
               <w:widowControl w:val="0"/>
               <w:spacing w:after="0" w:line="240" w:lineRule="auto"/>
             </w:pPr>
+            <w:r>
+              <w:t>Nei</w:t>
+            </w:r>
           </w:p>
         </w:tc>
       </w:tr>
       <w:tr>
+        <w:trPr>
+          <w:trHeight w:val="20"/>
+        </w:trPr>
         <w:tc>
           <w:tcPr>
             <w:tcW w:w="4515" w:type="dxa"/>
@@ -1320,6 +1390,9 @@
               <w:widowControl w:val="0"/>
               <w:spacing w:after="0" w:line="240" w:lineRule="auto"/>
             </w:pPr>
+            <w:r>
+              <w:t>Nei</w:t>
+            </w:r>
           </w:p>
         </w:tc>
       </w:tr>
@@ -1463,7 +1536,7 @@
           </w:tcPr>
           <w:p>
             <w:r>
-              <w:t>Kári Snrær</w:t>
+              <w:t>Kári Snær</w:t>
             </w:r>
           </w:p>
         </w:tc>
@@ -1471,13 +1544,21 @@
           <w:tcPr>
             <w:tcW w:w="2265" w:type="dxa"/>
           </w:tcPr>
-          <w:p/>
+          <w:p>
+            <w:r>
+              <w:t>Unnið í sameiningu</w:t>
+            </w:r>
+          </w:p>
         </w:tc>
         <w:tc>
           <w:tcPr>
             <w:tcW w:w="2266" w:type="dxa"/>
           </w:tcPr>
-          <w:p/>
+          <w:p>
+            <w:r>
+              <w:t>Unnið í sameiningu</w:t>
+            </w:r>
+          </w:p>
         </w:tc>
         <w:tc>
           <w:tcPr>
@@ -1505,13 +1586,21 @@
           <w:tcPr>
             <w:tcW w:w="2265" w:type="dxa"/>
           </w:tcPr>
-          <w:p/>
+          <w:p>
+            <w:r>
+              <w:t>Unnið í sameiningu</w:t>
+            </w:r>
+          </w:p>
         </w:tc>
         <w:tc>
           <w:tcPr>
             <w:tcW w:w="2266" w:type="dxa"/>
           </w:tcPr>
-          <w:p/>
+          <w:p>
+            <w:r>
+              <w:t>Unnið í sameiningu</w:t>
+            </w:r>
+          </w:p>
         </w:tc>
         <w:tc>
           <w:tcPr>
@@ -1539,13 +1628,21 @@
           <w:tcPr>
             <w:tcW w:w="2265" w:type="dxa"/>
           </w:tcPr>
-          <w:p/>
+          <w:p>
+            <w:r>
+              <w:t>Unnið í sameiningu</w:t>
+            </w:r>
+          </w:p>
         </w:tc>
         <w:tc>
           <w:tcPr>
             <w:tcW w:w="2266" w:type="dxa"/>
           </w:tcPr>
-          <w:p/>
+          <w:p>
+            <w:r>
+              <w:t>Unnið í sameiningu</w:t>
+            </w:r>
+          </w:p>
         </w:tc>
         <w:tc>
           <w:tcPr>
@@ -1569,6 +1666,7 @@
         </w:numPr>
       </w:pPr>
       <w:r>
+        <w:lastRenderedPageBreak/>
         <w:t>Frávik</w:t>
       </w:r>
     </w:p>
@@ -1579,8 +1677,8 @@
     </w:p>
     <w:p/>
     <w:sectPr>
-      <w:headerReference w:type="default" r:id="rId7"/>
-      <w:footerReference w:type="default" r:id="rId8"/>
+      <w:headerReference w:type="default" r:id="rId8"/>
+      <w:footerReference w:type="default" r:id="rId9"/>
       <w:pgSz w:w="11906" w:h="16838"/>
       <w:pgMar w:top="1417" w:right="1417" w:bottom="1417" w:left="1417" w:header="0" w:footer="720" w:gutter="0"/>
       <w:pgNumType w:start="1"/>
@@ -1649,7 +1747,7 @@
       <w:rPr>
         <w:noProof/>
       </w:rPr>
-      <w:t>3</w:t>
+      <w:t>1</w:t>
     </w:r>
     <w:r>
       <w:fldChar w:fldCharType="end"/>
@@ -2434,6 +2532,29 @@
     <w:uiPriority w:val="99"/>
     <w:rsid w:val="00F63705"/>
   </w:style>
+  <w:style w:type="character" w:styleId="Hyperlink">
+    <w:name w:val="Hyperlink"/>
+    <w:basedOn w:val="DefaultParagraphFont"/>
+    <w:uiPriority w:val="99"/>
+    <w:unhideWhenUsed/>
+    <w:rsid w:val="00C16420"/>
+    <w:rPr>
+      <w:color w:val="0563C1" w:themeColor="hyperlink"/>
+      <w:u w:val="single"/>
+    </w:rPr>
+  </w:style>
+  <w:style w:type="character" w:styleId="UnresolvedMention">
+    <w:name w:val="Unresolved Mention"/>
+    <w:basedOn w:val="DefaultParagraphFont"/>
+    <w:uiPriority w:val="99"/>
+    <w:semiHidden/>
+    <w:unhideWhenUsed/>
+    <w:rsid w:val="00C16420"/>
+    <w:rPr>
+      <w:color w:val="808080"/>
+      <w:shd w:val="clear" w:color="auto" w:fill="E6E6E6"/>
+    </w:rPr>
+  </w:style>
 </w:styles>
 </file>
 

</xml_diff>